<commit_message>
updated papers and ppx
</commit_message>
<xml_diff>
--- a/Brews Final Report.docx
+++ b/Brews Final Report.docx
@@ -339,7 +339,7 @@
           <v:shape id="_x0000_i1025" type="#_x0000_t75" style="width:63pt;height:30.75pt" o:ole="">
             <v:imagedata r:id="rId8" o:title=""/>
           </v:shape>
-          <o:OLEObject Type="Embed" ProgID="Excel.SheetMacroEnabled.12" ShapeID="_x0000_i1025" DrawAspect="Icon" ObjectID="_1677836704" r:id="rId9"/>
+          <o:OLEObject Type="Embed" ProgID="Excel.SheetMacroEnabled.12" ShapeID="_x0000_i1025" DrawAspect="Icon" ObjectID="_1677917007" r:id="rId9"/>
         </w:object>
       </w:r>
     </w:p>
@@ -3658,10 +3658,7 @@
         <w:ind w:left="720"/>
       </w:pPr>
       <w:r>
-        <w:t>TRANSFORM</w:t>
-      </w:r>
-      <w:r>
-        <w:t xml:space="preserve"> – Yelp – North Carlina</w:t>
+        <w:t>TRANSFORM – Yelp – North Carlina</w:t>
       </w:r>
     </w:p>
     <w:p>
@@ -4298,15 +4295,7 @@
           <w:sz w:val="21"/>
           <w:szCs w:val="21"/>
         </w:rPr>
-        <w:t xml:space="preserve">        </w:t>
-      </w:r>
-      <w:r>
-        <w:rPr>
-          <w:color w:val="333333"/>
-          <w:sz w:val="21"/>
-          <w:szCs w:val="21"/>
-        </w:rPr>
-        <w:t xml:space="preserve"> </w:t>
+        <w:t xml:space="preserve">         </w:t>
       </w:r>
       <w:r>
         <w:rPr>
@@ -4436,15 +4425,7 @@
           <w:sz w:val="21"/>
           <w:szCs w:val="21"/>
         </w:rPr>
-        <w:t xml:space="preserve">        </w:t>
-      </w:r>
-      <w:r>
-        <w:rPr>
-          <w:color w:val="333333"/>
-          <w:sz w:val="21"/>
-          <w:szCs w:val="21"/>
-        </w:rPr>
-        <w:t xml:space="preserve"> </w:t>
+        <w:t xml:space="preserve">         </w:t>
       </w:r>
       <w:r>
         <w:rPr>
@@ -4549,15 +4530,7 @@
           <w:sz w:val="21"/>
           <w:szCs w:val="21"/>
         </w:rPr>
-        <w:t xml:space="preserve">        </w:t>
-      </w:r>
-      <w:r>
-        <w:rPr>
-          <w:color w:val="333333"/>
-          <w:sz w:val="21"/>
-          <w:szCs w:val="21"/>
-        </w:rPr>
-        <w:t xml:space="preserve"> </w:t>
+        <w:t xml:space="preserve">         </w:t>
       </w:r>
       <w:r>
         <w:rPr>
@@ -4662,15 +4635,7 @@
           <w:sz w:val="21"/>
           <w:szCs w:val="21"/>
         </w:rPr>
-        <w:t xml:space="preserve">        </w:t>
-      </w:r>
-      <w:r>
-        <w:rPr>
-          <w:color w:val="333333"/>
-          <w:sz w:val="21"/>
-          <w:szCs w:val="21"/>
-        </w:rPr>
-        <w:t xml:space="preserve"> </w:t>
+        <w:t xml:space="preserve">         </w:t>
       </w:r>
       <w:r>
         <w:rPr>
@@ -4862,13 +4827,6 @@
           <w:szCs w:val="21"/>
         </w:rPr>
         <w:tab/>
-      </w:r>
-      <w:r>
-        <w:rPr>
-          <w:color w:val="333333"/>
-          <w:sz w:val="21"/>
-          <w:szCs w:val="21"/>
-        </w:rPr>
         <w:t xml:space="preserve"> </w:t>
       </w:r>
       <w:r>
@@ -5796,13 +5754,7 @@
         <w:ind w:left="720"/>
       </w:pPr>
       <w:r>
-        <w:t xml:space="preserve">EXTRACTION – Yelp – </w:t>
-      </w:r>
-      <w:r>
-        <w:t>South</w:t>
-      </w:r>
-      <w:r>
-        <w:t xml:space="preserve"> Carlina</w:t>
+        <w:t>EXTRACTION – Yelp – South Carlina</w:t>
       </w:r>
     </w:p>
     <w:p>
@@ -6136,25 +6088,7 @@
           <w:sz w:val="21"/>
           <w:szCs w:val="21"/>
         </w:rPr>
-        <w:t>'</w:t>
-      </w:r>
-      <w:r>
-        <w:rPr>
-          <w:rStyle w:val="s1"/>
-          <w:color w:val="BA2121"/>
-          <w:sz w:val="21"/>
-          <w:szCs w:val="21"/>
-        </w:rPr>
-        <w:t>S</w:t>
-      </w:r>
-      <w:r>
-        <w:rPr>
-          <w:rStyle w:val="s1"/>
-          <w:color w:val="BA2121"/>
-          <w:sz w:val="21"/>
-          <w:szCs w:val="21"/>
-        </w:rPr>
-        <w:t>C</w:t>
+        <w:t>'SC</w:t>
       </w:r>
       <w:proofErr w:type="spellEnd"/>
       <w:r>
@@ -6408,25 +6342,7 @@
           <w:sz w:val="21"/>
           <w:szCs w:val="21"/>
         </w:rPr>
-        <w:t>bars_</w:t>
-      </w:r>
-      <w:r>
-        <w:rPr>
-          <w:rStyle w:val="n"/>
-          <w:color w:val="333333"/>
-          <w:sz w:val="21"/>
-          <w:szCs w:val="21"/>
-        </w:rPr>
-        <w:t>s</w:t>
-      </w:r>
-      <w:r>
-        <w:rPr>
-          <w:rStyle w:val="n"/>
-          <w:color w:val="333333"/>
-          <w:sz w:val="21"/>
-          <w:szCs w:val="21"/>
-        </w:rPr>
-        <w:t>c</w:t>
+        <w:t>bars_sc</w:t>
       </w:r>
       <w:proofErr w:type="spellEnd"/>
       <w:r>
@@ -6819,13 +6735,7 @@
         <w:ind w:left="720"/>
       </w:pPr>
       <w:r>
-        <w:t xml:space="preserve">TRANSFORM – Yelp – </w:t>
-      </w:r>
-      <w:r>
-        <w:t>South</w:t>
-      </w:r>
-      <w:r>
-        <w:t xml:space="preserve"> Carlina</w:t>
+        <w:t>TRANSFORM – Yelp – South Carlina</w:t>
       </w:r>
     </w:p>
     <w:p>
@@ -8439,25 +8349,7 @@
           <w:sz w:val="21"/>
           <w:szCs w:val="21"/>
         </w:rPr>
-        <w:t>bars_</w:t>
-      </w:r>
-      <w:r>
-        <w:rPr>
-          <w:rStyle w:val="n"/>
-          <w:color w:val="333333"/>
-          <w:sz w:val="21"/>
-          <w:szCs w:val="21"/>
-        </w:rPr>
-        <w:t>s</w:t>
-      </w:r>
-      <w:r>
-        <w:rPr>
-          <w:rStyle w:val="n"/>
-          <w:color w:val="333333"/>
-          <w:sz w:val="21"/>
-          <w:szCs w:val="21"/>
-        </w:rPr>
-        <w:t>c_df</w:t>
+        <w:t>bars_sc_df</w:t>
       </w:r>
       <w:proofErr w:type="spellEnd"/>
       <w:r>
@@ -8821,13 +8713,7 @@
         </w:numPr>
       </w:pPr>
       <w:r>
-        <w:t xml:space="preserve">Final Count: 20 Bars in </w:t>
-      </w:r>
-      <w:r>
-        <w:t>South</w:t>
-      </w:r>
-      <w:r>
-        <w:t xml:space="preserve"> Carolina</w:t>
+        <w:t>Final Count: 20 Bars in South Carolina</w:t>
       </w:r>
     </w:p>
     <w:p>
@@ -8940,12 +8826,10 @@
         </mc:AlternateContent>
       </w:r>
     </w:p>
-    <w:p>
-      <w:r>
-        <w:t>SEND TABLES TO POSTGRES (pgAdmin4)</w:t>
-      </w:r>
-      <w:r>
-        <w:t>:</w:t>
+    <w:p/>
+    <w:p>
+      <w:r>
+        <w:t>SEND TABLES TO POSTGRES (pgAdmin4):</w:t>
       </w:r>
     </w:p>
     <w:p>
@@ -9085,18 +8969,30 @@
     <w:p/>
     <w:p>
       <w:pPr>
+        <w:ind w:left="720"/>
+      </w:pPr>
+    </w:p>
+    <w:p>
+      <w:pPr>
         <w:numPr>
           <w:ilvl w:val="0"/>
           <w:numId w:val="1"/>
         </w:numPr>
       </w:pPr>
       <w:r>
-        <w:lastRenderedPageBreak/>
-        <w:t xml:space="preserve">Added Primary Key to tables in </w:t>
+        <w:t xml:space="preserve">Altered </w:t>
+      </w:r>
+      <w:proofErr w:type="spellStart"/>
+      <w:r>
+        <w:t>breweries_data</w:t>
+      </w:r>
+      <w:proofErr w:type="spellEnd"/>
+      <w:r>
+        <w:t xml:space="preserve"> by adding three </w:t>
       </w:r>
       <w:proofErr w:type="gramStart"/>
       <w:r>
-        <w:t>pgAdmin4</w:t>
+        <w:t>columns</w:t>
       </w:r>
       <w:proofErr w:type="gramEnd"/>
     </w:p>
@@ -9106,13 +9002,13 @@
       </w:pPr>
       <w:r>
         <w:drawing>
-          <wp:inline distT="0" distB="0" distL="0" distR="0" wp14:anchorId="796500AD" wp14:editId="32D7ED5A">
-            <wp:extent cx="2800000" cy="1666667"/>
+          <wp:inline distT="0" distB="0" distL="0" distR="0" wp14:anchorId="0B5F34E6" wp14:editId="5E7D2163">
+            <wp:extent cx="3714286" cy="904762"/>
             <wp:effectExtent l="0" t="0" r="635" b="0"/>
-            <wp:docPr id="22" name="Picture 4">
+            <wp:docPr id="3" name="Picture 6">
               <a:extLst xmlns:a="http://schemas.openxmlformats.org/drawingml/2006/main">
                 <a:ext uri="{FF2B5EF4-FFF2-40B4-BE49-F238E27FC236}">
-                  <a16:creationId xmlns:a16="http://schemas.microsoft.com/office/drawing/2014/main" id="{89F05125-99B0-43B2-A1E6-8E0997D08168}"/>
+                  <a16:creationId xmlns:a16="http://schemas.microsoft.com/office/drawing/2014/main" id="{17F7AF7A-4937-4074-90B6-93C977726D24}"/>
                 </a:ext>
               </a:extLst>
             </wp:docPr>
@@ -9123,10 +9019,10 @@
               <a:graphicData uri="http://schemas.openxmlformats.org/drawingml/2006/picture">
                 <pic:pic xmlns:pic="http://schemas.openxmlformats.org/drawingml/2006/picture">
                   <pic:nvPicPr>
-                    <pic:cNvPr id="5" name="Picture 4">
+                    <pic:cNvPr id="7" name="Picture 6">
                       <a:extLst>
                         <a:ext uri="{FF2B5EF4-FFF2-40B4-BE49-F238E27FC236}">
-                          <a16:creationId xmlns:a16="http://schemas.microsoft.com/office/drawing/2014/main" id="{89F05125-99B0-43B2-A1E6-8E0997D08168}"/>
+                          <a16:creationId xmlns:a16="http://schemas.microsoft.com/office/drawing/2014/main" id="{17F7AF7A-4937-4074-90B6-93C977726D24}"/>
                         </a:ext>
                       </a:extLst>
                     </pic:cNvPr>
@@ -9143,7 +9039,7 @@
                   <pic:spPr>
                     <a:xfrm>
                       <a:off x="0" y="0"/>
-                      <a:ext cx="2800000" cy="1666667"/>
+                      <a:ext cx="3714286" cy="904762"/>
                     </a:xfrm>
                     <a:prstGeom prst="rect">
                       <a:avLst/>
@@ -9158,13 +9054,79 @@
     </w:p>
     <w:p>
       <w:pPr>
+        <w:ind w:left="720"/>
+      </w:pPr>
+    </w:p>
+    <w:p>
+      <w:pPr>
         <w:numPr>
           <w:ilvl w:val="0"/>
           <w:numId w:val="1"/>
         </w:numPr>
       </w:pPr>
       <w:r>
-        <w:t>Join Tables</w:t>
+        <w:t xml:space="preserve">Confirmed tables were present in </w:t>
+      </w:r>
+      <w:proofErr w:type="gramStart"/>
+      <w:r>
+        <w:t>pgAdmin4</w:t>
+      </w:r>
+      <w:proofErr w:type="gramEnd"/>
+    </w:p>
+    <w:p>
+      <w:pPr>
+        <w:ind w:left="720"/>
+      </w:pPr>
+      <w:r>
+        <w:drawing>
+          <wp:inline distT="0" distB="0" distL="0" distR="0" wp14:anchorId="47401AB5" wp14:editId="014D653A">
+            <wp:extent cx="2714286" cy="1209524"/>
+            <wp:effectExtent l="0" t="0" r="0" b="0"/>
+            <wp:docPr id="4" name="Picture 8">
+              <a:extLst xmlns:a="http://schemas.openxmlformats.org/drawingml/2006/main">
+                <a:ext uri="{FF2B5EF4-FFF2-40B4-BE49-F238E27FC236}">
+                  <a16:creationId xmlns:a16="http://schemas.microsoft.com/office/drawing/2014/main" id="{B5083E8A-4F7E-4F59-BAC4-7B9E3B1D669F}"/>
+                </a:ext>
+              </a:extLst>
+            </wp:docPr>
+            <wp:cNvGraphicFramePr>
+              <a:graphicFrameLocks xmlns:a="http://schemas.openxmlformats.org/drawingml/2006/main" noChangeAspect="1"/>
+            </wp:cNvGraphicFramePr>
+            <a:graphic xmlns:a="http://schemas.openxmlformats.org/drawingml/2006/main">
+              <a:graphicData uri="http://schemas.openxmlformats.org/drawingml/2006/picture">
+                <pic:pic xmlns:pic="http://schemas.openxmlformats.org/drawingml/2006/picture">
+                  <pic:nvPicPr>
+                    <pic:cNvPr id="9" name="Picture 8">
+                      <a:extLst>
+                        <a:ext uri="{FF2B5EF4-FFF2-40B4-BE49-F238E27FC236}">
+                          <a16:creationId xmlns:a16="http://schemas.microsoft.com/office/drawing/2014/main" id="{B5083E8A-4F7E-4F59-BAC4-7B9E3B1D669F}"/>
+                        </a:ext>
+                      </a:extLst>
+                    </pic:cNvPr>
+                    <pic:cNvPicPr>
+                      <a:picLocks noChangeAspect="1"/>
+                    </pic:cNvPicPr>
+                  </pic:nvPicPr>
+                  <pic:blipFill>
+                    <a:blip r:embed="rId18"/>
+                    <a:stretch>
+                      <a:fillRect/>
+                    </a:stretch>
+                  </pic:blipFill>
+                  <pic:spPr>
+                    <a:xfrm>
+                      <a:off x="0" y="0"/>
+                      <a:ext cx="2714286" cy="1209524"/>
+                    </a:xfrm>
+                    <a:prstGeom prst="rect">
+                      <a:avLst/>
+                    </a:prstGeom>
+                  </pic:spPr>
+                </pic:pic>
+              </a:graphicData>
+            </a:graphic>
+          </wp:inline>
+        </w:drawing>
       </w:r>
     </w:p>
     <w:p>
@@ -9174,11 +9136,327 @@
           <w:numId w:val="1"/>
         </w:numPr>
       </w:pPr>
+      <w:r>
+        <w:t xml:space="preserve">Merged to final table: </w:t>
+      </w:r>
+      <w:proofErr w:type="gramStart"/>
+      <w:r>
+        <w:t>breweries</w:t>
+      </w:r>
+      <w:proofErr w:type="gramEnd"/>
+    </w:p>
+    <w:p>
+      <w:pPr>
+        <w:ind w:left="720"/>
+      </w:pPr>
+      <w:r>
+        <w:drawing>
+          <wp:inline distT="0" distB="0" distL="0" distR="0" wp14:anchorId="327C65AB" wp14:editId="6955177A">
+            <wp:extent cx="3238095" cy="2438095"/>
+            <wp:effectExtent l="0" t="0" r="635" b="635"/>
+            <wp:docPr id="6" name="Picture 10">
+              <a:extLst xmlns:a="http://schemas.openxmlformats.org/drawingml/2006/main">
+                <a:ext uri="{FF2B5EF4-FFF2-40B4-BE49-F238E27FC236}">
+                  <a16:creationId xmlns:a16="http://schemas.microsoft.com/office/drawing/2014/main" id="{FC853445-C5BC-4D5A-A3FD-04508DF94FBA}"/>
+                </a:ext>
+              </a:extLst>
+            </wp:docPr>
+            <wp:cNvGraphicFramePr>
+              <a:graphicFrameLocks xmlns:a="http://schemas.openxmlformats.org/drawingml/2006/main" noChangeAspect="1"/>
+            </wp:cNvGraphicFramePr>
+            <a:graphic xmlns:a="http://schemas.openxmlformats.org/drawingml/2006/main">
+              <a:graphicData uri="http://schemas.openxmlformats.org/drawingml/2006/picture">
+                <pic:pic xmlns:pic="http://schemas.openxmlformats.org/drawingml/2006/picture">
+                  <pic:nvPicPr>
+                    <pic:cNvPr id="11" name="Picture 10">
+                      <a:extLst>
+                        <a:ext uri="{FF2B5EF4-FFF2-40B4-BE49-F238E27FC236}">
+                          <a16:creationId xmlns:a16="http://schemas.microsoft.com/office/drawing/2014/main" id="{FC853445-C5BC-4D5A-A3FD-04508DF94FBA}"/>
+                        </a:ext>
+                      </a:extLst>
+                    </pic:cNvPr>
+                    <pic:cNvPicPr>
+                      <a:picLocks noChangeAspect="1"/>
+                    </pic:cNvPicPr>
+                  </pic:nvPicPr>
+                  <pic:blipFill>
+                    <a:blip r:embed="rId19"/>
+                    <a:stretch>
+                      <a:fillRect/>
+                    </a:stretch>
+                  </pic:blipFill>
+                  <pic:spPr>
+                    <a:xfrm>
+                      <a:off x="0" y="0"/>
+                      <a:ext cx="3238095" cy="2438095"/>
+                    </a:xfrm>
+                    <a:prstGeom prst="rect">
+                      <a:avLst/>
+                    </a:prstGeom>
+                  </pic:spPr>
+                </pic:pic>
+              </a:graphicData>
+            </a:graphic>
+          </wp:inline>
+        </w:drawing>
+      </w:r>
+    </w:p>
+    <w:p>
+      <w:pPr>
+        <w:ind w:left="720"/>
+      </w:pPr>
     </w:p>
     <w:p/>
     <w:p/>
+    <w:p/>
+    <w:p>
+      <w:r>
+        <w:rPr>
+          <w:noProof/>
+        </w:rPr>
+        <mc:AlternateContent>
+          <mc:Choice Requires="wps">
+            <w:drawing>
+              <wp:anchor distT="0" distB="0" distL="114300" distR="114300" simplePos="0" relativeHeight="251679744" behindDoc="0" locked="0" layoutInCell="1" allowOverlap="1" wp14:anchorId="11B0C3EC" wp14:editId="4558F579">
+                <wp:simplePos x="0" y="0"/>
+                <wp:positionH relativeFrom="column">
+                  <wp:posOffset>0</wp:posOffset>
+                </wp:positionH>
+                <wp:positionV relativeFrom="paragraph">
+                  <wp:posOffset>-635</wp:posOffset>
+                </wp:positionV>
+                <wp:extent cx="5448300" cy="9525"/>
+                <wp:effectExtent l="0" t="0" r="19050" b="28575"/>
+                <wp:wrapNone/>
+                <wp:docPr id="14" name="Straight Connector 14"/>
+                <wp:cNvGraphicFramePr/>
+                <a:graphic xmlns:a="http://schemas.openxmlformats.org/drawingml/2006/main">
+                  <a:graphicData uri="http://schemas.microsoft.com/office/word/2010/wordprocessingShape">
+                    <wps:wsp>
+                      <wps:cNvCnPr/>
+                      <wps:spPr>
+                        <a:xfrm flipV="1">
+                          <a:off x="0" y="0"/>
+                          <a:ext cx="5448300" cy="9525"/>
+                        </a:xfrm>
+                        <a:prstGeom prst="line">
+                          <a:avLst/>
+                        </a:prstGeom>
+                      </wps:spPr>
+                      <wps:style>
+                        <a:lnRef idx="1">
+                          <a:schemeClr val="accent1"/>
+                        </a:lnRef>
+                        <a:fillRef idx="0">
+                          <a:schemeClr val="accent1"/>
+                        </a:fillRef>
+                        <a:effectRef idx="0">
+                          <a:schemeClr val="accent1"/>
+                        </a:effectRef>
+                        <a:fontRef idx="minor">
+                          <a:schemeClr val="tx1"/>
+                        </a:fontRef>
+                      </wps:style>
+                      <wps:bodyPr/>
+                    </wps:wsp>
+                  </a:graphicData>
+                </a:graphic>
+              </wp:anchor>
+            </w:drawing>
+          </mc:Choice>
+          <mc:Fallback>
+            <w:pict>
+              <v:line w14:anchorId="58918E40" id="Straight Connector 14" o:spid="_x0000_s1026" style="position:absolute;flip:y;z-index:251679744;visibility:visible;mso-wrap-style:square;mso-wrap-distance-left:9pt;mso-wrap-distance-top:0;mso-wrap-distance-right:9pt;mso-wrap-distance-bottom:0;mso-position-horizontal:absolute;mso-position-horizontal-relative:text;mso-position-vertical:absolute;mso-position-vertical-relative:text" from="0,-.05pt" to="429pt,.7pt" o:gfxdata="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" strokecolor="#4472c4 [3204]" strokeweight=".5pt">
+                <v:stroke joinstyle="miter"/>
+              </v:line>
+            </w:pict>
+          </mc:Fallback>
+        </mc:AlternateContent>
+      </w:r>
+    </w:p>
+    <w:p>
+      <w:r>
+        <w:lastRenderedPageBreak/>
+        <w:t>LOAD</w:t>
+      </w:r>
+      <w:r>
+        <w:t>:</w:t>
+      </w:r>
+    </w:p>
+    <w:p>
+      <w:pPr>
+        <w:numPr>
+          <w:ilvl w:val="0"/>
+          <w:numId w:val="1"/>
+        </w:numPr>
+      </w:pPr>
+      <w:r>
+        <w:t xml:space="preserve">Confirmed merged </w:t>
+      </w:r>
+      <w:proofErr w:type="gramStart"/>
+      <w:r>
+        <w:t>table</w:t>
+      </w:r>
+      <w:proofErr w:type="gramEnd"/>
+    </w:p>
+    <w:p>
+      <w:pPr>
+        <w:numPr>
+          <w:ilvl w:val="0"/>
+          <w:numId w:val="1"/>
+        </w:numPr>
+      </w:pPr>
+      <w:r>
+        <w:t xml:space="preserve">Confirmed size of </w:t>
+      </w:r>
+      <w:proofErr w:type="gramStart"/>
+      <w:r>
+        <w:t>table :</w:t>
+      </w:r>
+      <w:proofErr w:type="gramEnd"/>
+      <w:r>
+        <w:t xml:space="preserve"> 117 rows</w:t>
+      </w:r>
+    </w:p>
+    <w:p>
+      <w:r>
+        <w:rPr>
+          <w:noProof/>
+        </w:rPr>
+        <w:drawing>
+          <wp:inline distT="0" distB="0" distL="0" distR="0" wp14:anchorId="7CBCA163" wp14:editId="50339C64">
+            <wp:extent cx="5392379" cy="1428750"/>
+            <wp:effectExtent l="0" t="0" r="0" b="0"/>
+            <wp:docPr id="15" name="Picture 15"/>
+            <wp:cNvGraphicFramePr>
+              <a:graphicFrameLocks xmlns:a="http://schemas.openxmlformats.org/drawingml/2006/main" noChangeAspect="1"/>
+            </wp:cNvGraphicFramePr>
+            <a:graphic xmlns:a="http://schemas.openxmlformats.org/drawingml/2006/main">
+              <a:graphicData uri="http://schemas.openxmlformats.org/drawingml/2006/picture">
+                <pic:pic xmlns:pic="http://schemas.openxmlformats.org/drawingml/2006/picture">
+                  <pic:nvPicPr>
+                    <pic:cNvPr id="1" name=""/>
+                    <pic:cNvPicPr/>
+                  </pic:nvPicPr>
+                  <pic:blipFill>
+                    <a:blip r:embed="rId20"/>
+                    <a:stretch>
+                      <a:fillRect/>
+                    </a:stretch>
+                  </pic:blipFill>
+                  <pic:spPr>
+                    <a:xfrm>
+                      <a:off x="0" y="0"/>
+                      <a:ext cx="5427373" cy="1438022"/>
+                    </a:xfrm>
+                    <a:prstGeom prst="rect">
+                      <a:avLst/>
+                    </a:prstGeom>
+                  </pic:spPr>
+                </pic:pic>
+              </a:graphicData>
+            </a:graphic>
+          </wp:inline>
+        </w:drawing>
+      </w:r>
+    </w:p>
+    <w:p/>
+    <w:p>
+      <w:r>
+        <w:rPr>
+          <w:noProof/>
+        </w:rPr>
+        <mc:AlternateContent>
+          <mc:Choice Requires="wps">
+            <w:drawing>
+              <wp:anchor distT="0" distB="0" distL="114300" distR="114300" simplePos="0" relativeHeight="251681792" behindDoc="0" locked="0" layoutInCell="1" allowOverlap="1" wp14:anchorId="410CC671" wp14:editId="2225B1F2">
+                <wp:simplePos x="0" y="0"/>
+                <wp:positionH relativeFrom="column">
+                  <wp:posOffset>0</wp:posOffset>
+                </wp:positionH>
+                <wp:positionV relativeFrom="paragraph">
+                  <wp:posOffset>-635</wp:posOffset>
+                </wp:positionV>
+                <wp:extent cx="5448300" cy="9525"/>
+                <wp:effectExtent l="0" t="0" r="19050" b="28575"/>
+                <wp:wrapNone/>
+                <wp:docPr id="23" name="Straight Connector 23"/>
+                <wp:cNvGraphicFramePr/>
+                <a:graphic xmlns:a="http://schemas.openxmlformats.org/drawingml/2006/main">
+                  <a:graphicData uri="http://schemas.microsoft.com/office/word/2010/wordprocessingShape">
+                    <wps:wsp>
+                      <wps:cNvCnPr/>
+                      <wps:spPr>
+                        <a:xfrm flipV="1">
+                          <a:off x="0" y="0"/>
+                          <a:ext cx="5448300" cy="9525"/>
+                        </a:xfrm>
+                        <a:prstGeom prst="line">
+                          <a:avLst/>
+                        </a:prstGeom>
+                      </wps:spPr>
+                      <wps:style>
+                        <a:lnRef idx="1">
+                          <a:schemeClr val="accent1"/>
+                        </a:lnRef>
+                        <a:fillRef idx="0">
+                          <a:schemeClr val="accent1"/>
+                        </a:fillRef>
+                        <a:effectRef idx="0">
+                          <a:schemeClr val="accent1"/>
+                        </a:effectRef>
+                        <a:fontRef idx="minor">
+                          <a:schemeClr val="tx1"/>
+                        </a:fontRef>
+                      </wps:style>
+                      <wps:bodyPr/>
+                    </wps:wsp>
+                  </a:graphicData>
+                </a:graphic>
+              </wp:anchor>
+            </w:drawing>
+          </mc:Choice>
+          <mc:Fallback>
+            <w:pict>
+              <v:line w14:anchorId="60F4C4F4" id="Straight Connector 23" o:spid="_x0000_s1026" style="position:absolute;flip:y;z-index:251681792;visibility:visible;mso-wrap-style:square;mso-wrap-distance-left:9pt;mso-wrap-distance-top:0;mso-wrap-distance-right:9pt;mso-wrap-distance-bottom:0;mso-position-horizontal:absolute;mso-position-horizontal-relative:text;mso-position-vertical:absolute;mso-position-vertical-relative:text" from="0,-.05pt" to="429pt,.7pt" o:gfxdata="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" strokecolor="#4472c4 [3204]" strokeweight=".5pt">
+                <v:stroke joinstyle="miter"/>
+              </v:line>
+            </w:pict>
+          </mc:Fallback>
+        </mc:AlternateContent>
+      </w:r>
+    </w:p>
+    <w:p/>
+    <w:p>
+      <w:r>
+        <w:t>Conclusion</w:t>
+      </w:r>
+      <w:r>
+        <w:t>:</w:t>
+      </w:r>
+    </w:p>
+    <w:p>
+      <w:pPr>
+        <w:numPr>
+          <w:ilvl w:val="0"/>
+          <w:numId w:val="1"/>
+        </w:numPr>
+      </w:pPr>
+      <w:r>
+        <w:t xml:space="preserve">Confirmed size of </w:t>
+      </w:r>
+      <w:proofErr w:type="gramStart"/>
+      <w:r>
+        <w:t>table :</w:t>
+      </w:r>
+      <w:proofErr w:type="gramEnd"/>
+      <w:r>
+        <w:t xml:space="preserve"> 117 rows</w:t>
+      </w:r>
+    </w:p>
+    <w:p/>
     <w:sectPr>
-      <w:headerReference w:type="default" r:id="rId18"/>
+      <w:headerReference w:type="default" r:id="rId21"/>
       <w:pgSz w:w="12240" w:h="15840"/>
       <w:pgMar w:top="1440" w:right="1440" w:bottom="1440" w:left="1440" w:header="720" w:footer="144" w:gutter="0"/>
       <w:cols w:space="720"/>

</xml_diff>